<commit_message>
Convert functional requirements to table format with FR IDs
- Change requirement format from paragraphs to tables
- Use sequential FR01-FR20 IDs for better readability
- Add table auto-fit Lua filter for Word output
- Bold table headers for consistency
</commit_message>
<xml_diff>
--- a/templates/cover.docx
+++ b/templates/cover.docx
@@ -31,8 +31,8 @@
             <v:path o:extrusionok="f" gradientshapeok="t" o:connecttype="rect"/>
             <o:lock v:ext="edit" aspectratio="t"/>
           </v:shapetype>
-          <v:shape id="_x0000_s1026" type="#_x0000_t75" alt="https://tse3.mm.bing.net/th/id/OIP.oNSmeyQvVu5-GcgEM7jcqwHaHa?pid=Api&amp;P=0&amp;h=220" style="position:absolute;margin-left:0;margin-top:17.85pt;width:99.1pt;height:99.1pt;z-index:-251657216;mso-wrap-edited:f;mso-width-percent:0;mso-height-percent:0;mso-width-percent:0;mso-height-percent:0">
-            <v:imagedata r:id="rId7" r:href="rId8"/>
+          <v:shape id="_x0000_s1026" type="#_x0000_t75" alt="https://tse3.mm.bing.net/th/id/OIP.oNSmeyQvVu5-GcgEM7jcqwHaHa?pid=Api&amp;P=0&amp;h=220" style="position:absolute;margin-left:0;margin-top:17.85pt;width:99.1pt;height:99.1pt;z-index:-251658752;mso-wrap-edited:f;mso-width-percent:0;mso-height-percent:0;mso-width-percent:0;mso-height-percent:0">
+            <v:imagedata r:id="rId8" o:title="OIP"/>
           </v:shape>
         </w:pict>
       </w:r>
@@ -99,9 +99,9 @@
       </w:tblPr>
       <w:tblGrid>
         <w:gridCol w:w="773"/>
-        <w:gridCol w:w="2578"/>
-        <w:gridCol w:w="2290"/>
-        <w:gridCol w:w="3686"/>
+        <w:gridCol w:w="2897"/>
+        <w:gridCol w:w="2268"/>
+        <w:gridCol w:w="3389"/>
       </w:tblGrid>
       <w:tr>
         <w:trPr>
@@ -155,7 +155,7 @@
         </w:tc>
         <w:tc>
           <w:tcPr>
-            <w:tcW w:w="2578" w:type="dxa"/>
+            <w:tcW w:w="2897" w:type="dxa"/>
             <w:vAlign w:val="center"/>
           </w:tcPr>
           <w:p>
@@ -174,7 +174,7 @@
         </w:tc>
         <w:tc>
           <w:tcPr>
-            <w:tcW w:w="2290" w:type="dxa"/>
+            <w:tcW w:w="2268" w:type="dxa"/>
             <w:vAlign w:val="center"/>
           </w:tcPr>
           <w:p>
@@ -193,7 +193,7 @@
         </w:tc>
         <w:tc>
           <w:tcPr>
-            <w:tcW w:w="3686" w:type="dxa"/>
+            <w:tcW w:w="3389" w:type="dxa"/>
             <w:vAlign w:val="center"/>
           </w:tcPr>
           <w:p>
@@ -237,7 +237,7 @@
         </w:tc>
         <w:tc>
           <w:tcPr>
-            <w:tcW w:w="2578" w:type="dxa"/>
+            <w:tcW w:w="2897" w:type="dxa"/>
             <w:vAlign w:val="center"/>
           </w:tcPr>
           <w:p>
@@ -256,7 +256,7 @@
         </w:tc>
         <w:tc>
           <w:tcPr>
-            <w:tcW w:w="2290" w:type="dxa"/>
+            <w:tcW w:w="2268" w:type="dxa"/>
             <w:vAlign w:val="center"/>
           </w:tcPr>
           <w:p>
@@ -275,7 +275,7 @@
         </w:tc>
         <w:tc>
           <w:tcPr>
-            <w:tcW w:w="3686" w:type="dxa"/>
+            <w:tcW w:w="3389" w:type="dxa"/>
             <w:vAlign w:val="center"/>
           </w:tcPr>
           <w:p>
@@ -322,7 +322,7 @@
         </w:tc>
         <w:tc>
           <w:tcPr>
-            <w:tcW w:w="2578" w:type="dxa"/>
+            <w:tcW w:w="2897" w:type="dxa"/>
             <w:vAlign w:val="center"/>
           </w:tcPr>
           <w:p>
@@ -341,7 +341,7 @@
         </w:tc>
         <w:tc>
           <w:tcPr>
-            <w:tcW w:w="2290" w:type="dxa"/>
+            <w:tcW w:w="2268" w:type="dxa"/>
             <w:vAlign w:val="center"/>
           </w:tcPr>
           <w:p>
@@ -360,7 +360,7 @@
         </w:tc>
         <w:tc>
           <w:tcPr>
-            <w:tcW w:w="3686" w:type="dxa"/>
+            <w:tcW w:w="3389" w:type="dxa"/>
             <w:vAlign w:val="center"/>
           </w:tcPr>
           <w:p>
@@ -407,7 +407,7 @@
         </w:tc>
         <w:tc>
           <w:tcPr>
-            <w:tcW w:w="2578" w:type="dxa"/>
+            <w:tcW w:w="2897" w:type="dxa"/>
             <w:vAlign w:val="center"/>
           </w:tcPr>
           <w:p>
@@ -426,7 +426,7 @@
         </w:tc>
         <w:tc>
           <w:tcPr>
-            <w:tcW w:w="2290" w:type="dxa"/>
+            <w:tcW w:w="2268" w:type="dxa"/>
             <w:vAlign w:val="center"/>
           </w:tcPr>
           <w:p>
@@ -445,7 +445,7 @@
         </w:tc>
         <w:tc>
           <w:tcPr>
-            <w:tcW w:w="3686" w:type="dxa"/>
+            <w:tcW w:w="3389" w:type="dxa"/>
             <w:vAlign w:val="center"/>
           </w:tcPr>
           <w:p>
@@ -469,19 +469,35 @@
     </w:tbl>
     <w:p>
       <w:pPr>
-        <w:pStyle w:val="Heading1"/>
-        <w:numPr>
-          <w:ilvl w:val="0"/>
-          <w:numId w:val="0"/>
-        </w:numPr>
+        <w:spacing w:line="240" w:lineRule="auto"/>
+        <w:rPr>
+          <w:b/>
+          <w:sz w:val="36"/>
+          <w:szCs w:val="36"/>
+        </w:rPr>
+      </w:pPr>
+    </w:p>
+    <w:p>
+      <w:pPr>
+        <w:spacing w:line="240" w:lineRule="auto"/>
         <w:jc w:val="right"/>
         <w:rPr>
+          <w:b/>
           <w:bCs/>
           <w:i/>
           <w:iCs/>
+          <w:sz w:val="36"/>
+          <w:szCs w:val="36"/>
         </w:rPr>
       </w:pPr>
+      <w:bookmarkStart w:id="0" w:name="_GoBack"/>
+      <w:bookmarkEnd w:id="0"/>
       <w:r>
+        <w:rPr>
+          <w:b/>
+          <w:sz w:val="36"/>
+          <w:szCs w:val="36"/>
+        </w:rPr>
         <w:t>Sharif College of Engineering &amp; Technology</w:t>
       </w:r>
     </w:p>
@@ -493,13 +509,7 @@
         <w:rPr>
           <w:b w:val="0"/>
         </w:rPr>
-        <w:t>Computer</w:t>
-      </w:r>
-      <w:r>
-        <w:rPr>
-          <w:b w:val="0"/>
-        </w:rPr>
-        <w:t xml:space="preserve"> Science Departmen</w:t>
+        <w:t>Computer Science Departmen</w:t>
       </w:r>
       <w:r>
         <w:rPr>
@@ -507,8 +517,6 @@
         </w:rPr>
         <w:t>t</w:t>
       </w:r>
-      <w:bookmarkStart w:id="0" w:name="_GoBack"/>
-      <w:bookmarkEnd w:id="0"/>
     </w:p>
     <w:sectPr>
       <w:headerReference w:type="default" r:id="rId12"/>
@@ -2886,4 +2894,16 @@
     </a:ext>
   </a:extLst>
 </a:theme>
+</file>
+
+<file path=customXml/item1.xml><?xml version="1.0" encoding="utf-8"?>
+<b:Sources xmlns:b="http://schemas.openxmlformats.org/officeDocument/2006/bibliography" xmlns="http://schemas.openxmlformats.org/officeDocument/2006/bibliography" SelectedStyle="/APASixthEditionOfficeOnline.xsl" StyleName="APA" Version="6"/>
+</file>
+
+<file path=customXml/itemProps1.xml><?xml version="1.0" encoding="utf-8"?>
+<ds:datastoreItem xmlns:ds="http://schemas.openxmlformats.org/officeDocument/2006/customXml" ds:itemID="{E672ED7A-99B9-5D40-9134-B23953D289D9}">
+  <ds:schemaRefs>
+    <ds:schemaRef ds:uri="http://schemas.openxmlformats.org/officeDocument/2006/bibliography"/>
+  </ds:schemaRefs>
+</ds:datastoreItem>
 </file>
</xml_diff>